<commit_message>
ADD: create assistant page and modifications on assistants table, that make it look better and smooth
</commit_message>
<xml_diff>
--- a/DOC/23_10_2023 Informe Tecnico (2).docx
+++ b/DOC/23_10_2023 Informe Tecnico (2).docx
@@ -1356,7 +1356,7 @@
         <w:pStyle w:val="674"/>
       </w:pPr>
       <w:r>
-        <w:t xml:space="preserve">Historias de Usuario</w:t>
+        <w:t xml:space="preserve">Historias de Usuario de el Sistema de Generación de Asistentes Virtuales</w:t>
       </w:r>
       <w:r/>
     </w:p>
@@ -1449,20 +1449,6 @@
     </w:p>
     <w:p>
       <w:pPr>
-        <w:pStyle w:val="854"/>
-        <w:numPr>
-          <w:ilvl w:val="0"/>
-          <w:numId w:val="1"/>
-        </w:numPr>
-        <w:jc w:val="both"/>
-      </w:pPr>
-      <w:r>
-        <w:t xml:space="preserve">Probar los asistentes</w:t>
-      </w:r>
-      <w:r/>
-    </w:p>
-    <w:p>
-      <w:pPr>
         <w:pStyle w:val="674"/>
       </w:pPr>
       <w:r>
@@ -1478,23 +1464,16 @@
         <w:t xml:space="preserve">En este diseño más que en componentes visuales, se basa en la </w:t>
       </w:r>
       <w:r>
-        <w:t xml:space="preserve">UX (User Experience), por lo tanto se hace un maquetado (layout) de todas las posibles interfaces que pueda tener el asistente usando la herramienta Excalidraw. En el apartado UI se propone el uso de la biblioteca de componentes visuales de ShadcnU </w:t>
+        <w:t xml:space="preserve">UX (User Experience), por lo tanto se hace un maquetado (layout) de todas las posibles interfaces que pueda tener el asistente usando la herramienta Excalidraw. En el apartado UI se propone el uso de la biblioteca de componentes visuales de NextUI </w:t>
       </w:r>
       <w:r>
         <w:fldChar w:fldCharType="begin"/>
-      </w:r>
-      <w:r>
-        <w:instrText xml:space="preserve"> ADDIN </w:instrText>
-      </w:r>
-      <w:r>
-        <w:instrText xml:space="preserve">ZOTERO_CITATION {"citationItems":[{"id":"Q3NM8XJU","type":"webpage","title":"Introduction","abstract":"Re-usable components built using Radix UI and Tailwind CSS.","URL":"https://ui.shadcn.com/docs","language":"en","author":[{"family":"shadcn","given":""}]</w:instrText>
-      </w:r>
-      <w:r>
-        <w:instrText xml:space="preserve">,"accessed":{"date-parts":[[2023,10,23]]},"userID":"12642822","index":1,"suppress-author":false}]} </w:instrText>
+        <w:instrText xml:space="preserve"> ADDIN ZOTERO_CITATION {"citationItems":[{"id":"Q3NM8XJU","type":"webpage","title":"Introduction","abstract":"Re-usable components built using Radix UI and Tailwind CSS.","URL":"https://ui.shadcn.com/docs","language":"en","author":[{"family":"shadcn","given":""}],"accessed":{"date-parts":[[2023,10,23]]},"userID":"12642822","index":1,"suppress-author":false}]} </w:instrText>
       </w:r>
       <w:r>
         <w:fldChar w:fldCharType="separate"/>
       </w:r>
+      <w:r/>
       <w:r>
         <w:t xml:space="preserve">[1]</w:t>
       </w:r>
@@ -1502,7 +1481,7 @@
         <w:fldChar w:fldCharType="end"/>
       </w:r>
       <w:r>
-        <w:t xml:space="preserve">I  la cual cuenta con una rica variedad de componentes visuales los cuales permitirán acelerar el proceso de desarrollo de la interfaz para así centrar</w:t>
+        <w:t xml:space="preserve"> la cual cuenta con una rica variedad de componentes visuales los cuales permitirán acelerar el proceso de desarrollo de la interfaz para así centrar</w:t>
       </w:r>
       <w:r>
         <w:t xml:space="preserve">me en el proceso de desarrollo de las funcionalidades.</w:t>
@@ -1532,7 +1511,7 @@
           <mc:Choice Requires="wpg">
             <w:drawing>
               <wp:inline xmlns:wp="http://schemas.openxmlformats.org/drawingml/2006/wordprocessingDrawing" distT="0" distB="0" distL="0" distR="0">
-                <wp:extent cx="2705320" cy="3067964"/>
+                <wp:extent cx="2708585" cy="3047157"/>
                 <wp:effectExtent l="0" t="0" r="0" b="0"/>
                 <wp:docPr id="2" name=""/>
                 <wp:cNvGraphicFramePr>
@@ -1542,7 +1521,7 @@
                   <a:graphicData uri="http://schemas.openxmlformats.org/drawingml/2006/picture">
                     <pic:pic xmlns:pic="http://schemas.openxmlformats.org/drawingml/2006/picture">
                       <pic:nvPicPr>
-                        <pic:cNvPr id="1425102264" name=""/>
+                        <pic:cNvPr id="1961363116" name=""/>
                         <pic:cNvPicPr>
                           <a:picLocks noChangeAspect="1"/>
                         </pic:cNvPicPr>
@@ -1555,7 +1534,7 @@
                       <pic:spPr bwMode="auto">
                         <a:xfrm flipH="0" flipV="0">
                           <a:off x="0" y="0"/>
-                          <a:ext cx="2705320" cy="3067963"/>
+                          <a:ext cx="2708584" cy="3047157"/>
                         </a:xfrm>
                         <a:prstGeom prst="rect">
                           <a:avLst/>
@@ -1585,7 +1564,7 @@
                   <v:f eqn="sum @10 21600 0"/>
                 </v:formulas>
               </v:shapetype>
-              <v:shape id="_x0000_i1" o:spid="_x0000_s1" type="#_x0000_t75" style="width:213.02pt;height:241.57pt;mso-wrap-distance-left:0.00pt;mso-wrap-distance-top:0.00pt;mso-wrap-distance-right:0.00pt;mso-wrap-distance-bottom:0.00pt;" stroked="false">
+              <v:shape id="_x0000_i1" o:spid="_x0000_s1" type="#_x0000_t75" style="width:213.27pt;height:239.93pt;mso-wrap-distance-left:0.00pt;mso-wrap-distance-top:0.00pt;mso-wrap-distance-right:0.00pt;mso-wrap-distance-bottom:0.00pt;" stroked="false">
                 <v:path textboxrect="0,0,0,0"/>
                 <v:imagedata r:id="rId9" o:title=""/>
               </v:shape>
@@ -1594,19 +1573,16 @@
         </mc:AlternateContent>
       </w:r>
       <w:r>
-        <w:t xml:space="preserve">         </w:t>
-      </w:r>
-      <w:r>
-        <w:rPr>
-          <w:lang w:val="es-MX" w:eastAsia="es-MX"/>
-        </w:rPr>
+        <w:t xml:space="preserve">     </w:t>
+      </w:r>
+      <w:r>
         <mc:AlternateContent>
           <mc:Choice Requires="wpg">
             <w:drawing>
               <wp:inline xmlns:wp="http://schemas.openxmlformats.org/drawingml/2006/wordprocessingDrawing" distT="0" distB="0" distL="0" distR="0">
-                <wp:extent cx="2802977" cy="3067964"/>
+                <wp:extent cx="2708585" cy="3047157"/>
                 <wp:effectExtent l="0" t="0" r="0" b="0"/>
-                <wp:docPr id="3" name="Imagen 3"/>
+                <wp:docPr id="3" name=""/>
                 <wp:cNvGraphicFramePr>
                   <a:graphicFrameLocks xmlns:a="http://schemas.openxmlformats.org/drawingml/2006/main" noChangeAspect="1"/>
                 </wp:cNvGraphicFramePr>
@@ -1614,7 +1590,7 @@
                   <a:graphicData uri="http://schemas.openxmlformats.org/drawingml/2006/picture">
                     <pic:pic xmlns:pic="http://schemas.openxmlformats.org/drawingml/2006/picture">
                       <pic:nvPicPr>
-                        <pic:cNvPr id="986695566" name=""/>
+                        <pic:cNvPr id="1443989505" name=""/>
                         <pic:cNvPicPr>
                           <a:picLocks noChangeAspect="1"/>
                         </pic:cNvPicPr>
@@ -1622,13 +1598,12 @@
                       </pic:nvPicPr>
                       <pic:blipFill>
                         <a:blip r:embed="rId10"/>
-                        <a:srcRect l="3135" t="1778" r="5564" b="4403"/>
                         <a:stretch/>
                       </pic:blipFill>
                       <pic:spPr bwMode="auto">
                         <a:xfrm flipH="0" flipV="0">
                           <a:off x="0" y="0"/>
-                          <a:ext cx="2802977" cy="3067963"/>
+                          <a:ext cx="2708584" cy="3047157"/>
                         </a:xfrm>
                         <a:prstGeom prst="rect">
                           <a:avLst/>
@@ -1658,7 +1633,7 @@
                   <v:f eqn="sum @10 21600 0"/>
                 </v:formulas>
               </v:shapetype>
-              <v:shape id="_x0000_i2" o:spid="_x0000_s2" type="#_x0000_t75" style="width:220.71pt;height:241.57pt;mso-wrap-distance-left:0.00pt;mso-wrap-distance-top:0.00pt;mso-wrap-distance-right:0.00pt;mso-wrap-distance-bottom:0.00pt;" stroked="false">
+              <v:shape id="_x0000_i2" o:spid="_x0000_s2" type="#_x0000_t75" style="width:213.27pt;height:239.93pt;mso-wrap-distance-left:0.00pt;mso-wrap-distance-top:0.00pt;mso-wrap-distance-right:0.00pt;mso-wrap-distance-bottom:0.00pt;" stroked="false">
                 <v:path textboxrect="0,0,0,0"/>
                 <v:imagedata r:id="rId10" o:title=""/>
               </v:shape>
@@ -1667,13 +1642,13 @@
         </mc:AlternateContent>
       </w:r>
       <w:r>
+        <w:t xml:space="preserve">    </w:t>
+      </w:r>
+      <w:r>
         <w:rPr>
           <w:lang w:val="es-MX" w:eastAsia="es-MX"/>
         </w:rPr>
       </w:r>
-      <w:r/>
-      <w:r/>
-      <w:r/>
       <w:r/>
     </w:p>
     <w:p>
@@ -1799,7 +1774,10 @@
         <w:t xml:space="preserve">Esta interfaz contará con un botón para la creación del asistente, el cual al ser presionado abrirá un men</w:t>
       </w:r>
       <w:r>
-        <w:t xml:space="preserve">ú para la creación de un nuevo asistente como bien se muestra en imágenes posteriores, también contará con un campo de búsqueda para poder filtrar los asistentes, ya sea por su nombre, fecha de creación, descripción, conocimiento o estado. Cada asistente que sea creado mostrará en la tabla los campos que se observan </w:t>
+        <w:t xml:space="preserve">ú para la creación de un nuevo asistente como bien se muestra </w:t>
+      </w:r>
+      <w:r>
+        <w:t xml:space="preserve">en imágenes posteriores, también contará con un campo de búsqueda para poder filtrar los asistentes, ya sea por su nombre, fecha de creación, descripción, conocimiento o estado. Cada asistente que sea creado mostrará en la tabla los campos que se observan </w:t>
       </w:r>
       <w:r>
         <w:t xml:space="preserve">y en el área de acción contará con un botón para realizar pruebas al asistente, a la derecha de el mismo un botón para editar el asistente creado el cual al presionarlo mostrará un menú de edición tal como se muestra en imágenes posteriores, por último en </w:t>
@@ -3552,12 +3530,74 @@
       <w:r/>
     </w:p>
     <w:p>
+      <w:pPr>
+        <w:rPr>
+          <w:highlight w:val="none"/>
+        </w:rPr>
+      </w:pPr>
       <w:r>
         <w:t xml:space="preserve">Esta propuesta sería básicamente una plantilla inicial con la cual contarían todos los asistentes que sean creados en la plataforma.</w:t>
       </w:r>
-      <w:r/>
+      <w:ins w:id="1" w:author="claudia" w:date="2023-11-02T00:09:16Z" oouserid="claudia">
+        <w:r/>
+      </w:ins>
+      <w:ins w:id="2" w:author="claudia" w:date="2023-11-02T00:09:14Z" oouserid="claudia">
+        <w:r>
+          <w:rPr>
+            <w:highlight w:val="none"/>
+          </w:rPr>
+        </w:r>
+      </w:ins>
+      <w:r>
+        <w:rPr>
+          <w:highlight w:val="none"/>
+        </w:rPr>
+      </w:r>
+      <w:r>
+        <w:rPr>
+          <w:highlight w:val="none"/>
+        </w:rPr>
+      </w:r>
+      <w:r>
+        <w:rPr>
+          <w:highlight w:val="none"/>
+        </w:rPr>
+      </w:r>
+      <w:r>
+        <w:rPr>
+          <w:highlight w:val="none"/>
+        </w:rPr>
+      </w:r>
+      <w:r>
+        <w:rPr>
+          <w:highlight w:val="none"/>
+        </w:rPr>
+      </w:r>
     </w:p>
     <w:p>
+      <w:pPr>
+        <w:rPr>
+          <w:highlight w:val="none"/>
+        </w:rPr>
+      </w:pPr>
+      <w:r>
+        <w:rPr>
+          <w:highlight w:val="none"/>
+        </w:rPr>
+        <w:t xml:space="preserve">Esta sería la plantilla del asistente en lenguaje español.</w:t>
+      </w:r>
+      <w:r>
+        <w:rPr>
+          <w:highlight w:val="none"/>
+        </w:rPr>
+      </w:r>
+    </w:p>
+    <w:p>
+      <w:pPr>
+        <w:rPr>
+          <w:highlight w:val="none"/>
+        </w:rPr>
+      </w:pPr>
       <w:r>
         <w:t xml:space="preserve">Usuario: ¡Hola!</w:t>
       </w:r>
@@ -3671,8 +3711,369 @@
       <w:r/>
     </w:p>
     <w:p>
+      <w:pPr>
+        <w:rPr>
+          <w:ins w:id="3" w:author="claudia" w:date="2023-11-02T00:09:03Z" oouserid="claudia"/>
+          <w:highlight w:val="none"/>
+        </w:rPr>
+      </w:pPr>
       <w:r>
         <w:t xml:space="preserve">5. ¡Adiós! Espero haber sido útil. Si tienes más consultas, estaré aquí para ayudarte.</w:t>
+      </w:r>
+      <w:ins w:id="4" w:author="claudia" w:date="2023-11-02T00:09:03Z" oouserid="claudia">
+        <w:r/>
+      </w:ins>
+    </w:p>
+    <w:p>
+      <w:pPr>
+        <w:rPr>
+          <w14:ligatures w14:val="none"/>
+        </w:rPr>
+      </w:pPr>
+      <w:r>
+        <w:rPr>
+          <w14:ligatures w14:val="none"/>
+        </w:rPr>
+      </w:r>
+      <w:r>
+        <w:rPr>
+          <w14:ligatures w14:val="none"/>
+        </w:rPr>
+      </w:r>
+    </w:p>
+    <w:p>
+      <w:pPr>
+        <w:rPr>
+          <w:highlight w:val="none"/>
+          <w14:ligatures w14:val="none"/>
+        </w:rPr>
+      </w:pPr>
+      <w:r>
+        <w:rPr>
+          <w:highlight w:val="none"/>
+        </w:rPr>
+        <w:t xml:space="preserve">Esta sería la plantilla en inglés.</w:t>
+      </w:r>
+      <w:ins w:id="5" w:author="claudia" w:date="2023-11-02T00:09:08Z" oouserid="claudia">
+        <w:r>
+          <w:rPr>
+            <w:highlight w:val="none"/>
+            <w:rPrChange w:id="6" w:author="claudia" w:date="2023-11-02T00:09:07Z" oouserid="claudia">
+              <w:rPr>
+                <w:highlight w:val="none"/>
+              </w:rPr>
+            </w:rPrChange>
+          </w:rPr>
+        </w:r>
+      </w:ins>
+      <w:r>
+        <w:rPr>
+          <w14:ligatures w14:val="none"/>
+        </w:rPr>
+      </w:r>
+    </w:p>
+    <w:p>
+      <w:r>
+        <w:rPr>
+          <w:highlight w:val="none"/>
+        </w:rPr>
+        <w:t xml:space="preserve">User: Hello! Assistant: Hello! How can I assist you today? User: Goodbye Assistant: Goodbye, it has been a pleasure serving you today.</w:t>
+      </w:r>
+      <w:r>
+        <w:rPr>
+          <w:highlight w:val="none"/>
+        </w:rPr>
+      </w:r>
+    </w:p>
+    <w:p>
+      <w:r>
+        <w:rPr>
+          <w:highlight w:val="none"/>
+        </w:rPr>
+      </w:r>
+      <w:r>
+        <w:rPr>
+          <w:highlight w:val="none"/>
+        </w:rPr>
+      </w:r>
+    </w:p>
+    <w:p>
+      <w:r>
+        <w:rPr>
+          <w:highlight w:val="none"/>
+        </w:rPr>
+        <w:t xml:space="preserve">Greetings:</w:t>
+      </w:r>
+      <w:r>
+        <w:rPr>
+          <w:highlight w:val="none"/>
+        </w:rPr>
+      </w:r>
+      <w:r>
+        <w:rPr>
+          <w:highlight w:val="none"/>
+        </w:rPr>
+      </w:r>
+      <w:r>
+        <w:rPr>
+          <w:highlight w:val="none"/>
+        </w:rPr>
+      </w:r>
+      <w:r>
+        <w:rPr>
+          <w:highlight w:val="none"/>
+        </w:rPr>
+      </w:r>
+    </w:p>
+    <w:p>
+      <w:r>
+        <w:rPr>
+          <w:highlight w:val="none"/>
+        </w:rPr>
+        <w:t xml:space="preserve">1. Hello! How can I assist you today?</w:t>
+      </w:r>
+      <w:r>
+        <w:rPr>
+          <w:highlight w:val="none"/>
+        </w:rPr>
+      </w:r>
+    </w:p>
+    <w:p>
+      <w:r>
+        <w:rPr>
+          <w:highlight w:val="none"/>
+        </w:rPr>
+        <w:t xml:space="preserve">2. Good morning, how may I assist you?</w:t>
+      </w:r>
+      <w:r>
+        <w:rPr>
+          <w:highlight w:val="none"/>
+        </w:rPr>
+      </w:r>
+    </w:p>
+    <w:p>
+      <w:r>
+        <w:rPr>
+          <w:highlight w:val="none"/>
+        </w:rPr>
+        <w:t xml:space="preserve">3. Hello! It's a pleasure to be here to assist you.</w:t>
+      </w:r>
+      <w:r>
+        <w:rPr>
+          <w:highlight w:val="none"/>
+        </w:rPr>
+      </w:r>
+    </w:p>
+    <w:p>
+      <w:pPr>
+        <w:rPr>
+          <w:highlight w:val="none"/>
+        </w:rPr>
+      </w:pPr>
+      <w:r>
+        <w:rPr>
+          <w:highlight w:val="none"/>
+        </w:rPr>
+        <w:t xml:space="preserve">4. </w:t>
+      </w:r>
+      <w:r>
+        <w:rPr>
+          <w:highlight w:val="none"/>
+        </w:rPr>
+        <w:t xml:space="preserve">Hello! How can I collaborate with you today?</w:t>
+      </w:r>
+      <w:r>
+        <w:rPr>
+          <w:highlight w:val="none"/>
+        </w:rPr>
+      </w:r>
+      <w:r/>
+      <w:r>
+        <w:rPr>
+          <w:highlight w:val="none"/>
+        </w:rPr>
+      </w:r>
+    </w:p>
+    <w:p>
+      <w:pPr>
+        <w:rPr>
+          <w:highlight w:val="none"/>
+        </w:rPr>
+      </w:pPr>
+      <w:r>
+        <w:rPr>
+          <w:highlight w:val="none"/>
+        </w:rPr>
+        <w:t xml:space="preserve">5. Greetings! How can I be of service today?</w:t>
+      </w:r>
+      <w:r>
+        <w:rPr>
+          <w:highlight w:val="none"/>
+        </w:rPr>
+      </w:r>
+    </w:p>
+    <w:p>
+      <w:pPr>
+        <w:rPr>
+          <w:highlight w:val="none"/>
+        </w:rPr>
+      </w:pPr>
+      <w:r>
+        <w:rPr>
+          <w:highlight w:val="none"/>
+        </w:rPr>
+      </w:r>
+      <w:r>
+        <w:rPr>
+          <w:highlight w:val="none"/>
+        </w:rPr>
+      </w:r>
+    </w:p>
+    <w:p>
+      <w:pPr>
+        <w:rPr>
+          <w:highlight w:val="none"/>
+        </w:rPr>
+      </w:pPr>
+      <w:r>
+        <w:rPr>
+          <w:highlight w:val="none"/>
+        </w:rPr>
+        <w:t xml:space="preserve">Farewells:</w:t>
+      </w:r>
+      <w:r>
+        <w:rPr>
+          <w:highlight w:val="none"/>
+        </w:rPr>
+      </w:r>
+      <w:r>
+        <w:rPr>
+          <w:highlight w:val="none"/>
+        </w:rPr>
+      </w:r>
+      <w:r>
+        <w:rPr>
+          <w:highlight w:val="none"/>
+        </w:rPr>
+      </w:r>
+      <w:r>
+        <w:rPr>
+          <w:highlight w:val="none"/>
+        </w:rPr>
+      </w:r>
+    </w:p>
+    <w:p>
+      <w:r>
+        <w:rPr>
+          <w:highlight w:val="none"/>
+        </w:rPr>
+        <w:t xml:space="preserve">1. See you later! If you need anything else, do not hesitate to ask.</w:t>
+      </w:r>
+      <w:r>
+        <w:rPr>
+          <w:highlight w:val="none"/>
+        </w:rPr>
+      </w:r>
+    </w:p>
+    <w:p>
+      <w:r>
+        <w:rPr>
+          <w:highlight w:val="none"/>
+        </w:rPr>
+        <w:t xml:space="preserve">2. Have a great day. Goodbye!</w:t>
+      </w:r>
+      <w:r>
+        <w:rPr>
+          <w:highlight w:val="none"/>
+        </w:rPr>
+      </w:r>
+    </w:p>
+    <w:p>
+      <w:r>
+        <w:rPr>
+          <w:highlight w:val="none"/>
+        </w:rPr>
+        <w:t xml:space="preserve">3. See you soon! I am here if you need more help in the future.</w:t>
+      </w:r>
+      <w:r>
+        <w:rPr>
+          <w:highlight w:val="none"/>
+        </w:rPr>
+      </w:r>
+    </w:p>
+    <w:p>
+      <w:r>
+        <w:rPr>
+          <w:highlight w:val="none"/>
+        </w:rPr>
+        <w:t xml:space="preserve">4. It has been a pleasure assisting you. Goodbye and have a good day!</w:t>
+      </w:r>
+      <w:r>
+        <w:rPr>
+          <w:highlight w:val="none"/>
+        </w:rPr>
+      </w:r>
+    </w:p>
+    <w:p>
+      <w:r>
+        <w:rPr>
+          <w:highlight w:val="none"/>
+        </w:rPr>
+        <w:t xml:space="preserve">5. Goodbye! I hope I have been helpful. If you have more queries, I will be here to assist you.</w:t>
+      </w:r>
+      <w:r>
+        <w:rPr>
+          <w:highlight w:val="none"/>
+        </w:rPr>
+      </w:r>
+    </w:p>
+    <w:p>
+      <w:pPr>
+        <w:pStyle w:val="675"/>
+        <w:rPr>
+          <w:highlight w:val="none"/>
+        </w:rPr>
+      </w:pPr>
+      <w:r>
+        <w:t xml:space="preserve">Análisis crítico de las obsolescencias de la tesis de Ernesto Duvalón</w:t>
+      </w:r>
+      <w:r/>
+    </w:p>
+    <w:p>
+      <w:pPr>
+        <w:jc w:val="both"/>
+      </w:pPr>
+      <w:r>
+        <w:t xml:space="preserve">A lo largo de e</w:t>
+      </w:r>
+      <w:r>
+        <w:t xml:space="preserve">ste año se ha realizado un gran avance en la inteligencia artificial, y como era de esperar el campo de el procesamiento del lenguaje natural, ha tenido un avance directamente proporcional al avance de la IA</w:t>
+      </w:r>
+      <w:r>
+        <w:t xml:space="preserve">. En el caso de la forma en la que se generan las</w:t>
+      </w:r>
+      <w:r>
+        <w:t xml:space="preserve"> preguntas y respuestas, </w:t>
+      </w:r>
+      <w:r>
+        <w:t xml:space="preserve">esta sería muy laboriosa</w:t>
+      </w:r>
+      <w:r>
+        <w:t xml:space="preserve">, porque en este caso, se utilizarían dos modelos, un generador de preguntas y un generador de respuestas, otro punto a tener en cuenta es que estos modelos no tienen la capacidad de análisi</w:t>
+      </w:r>
+      <w:r>
+        <w:t xml:space="preserve">s que tienen los largos modelos del lenguaje como Llama 2 entonces las preguntas generadas siempre tendrán un formato predeterminado, por último la cantidad de parámetros con la que ha sido entrenado el modelo utilizado en esa tesis es de 248 Millones, mie</w:t>
+      </w:r>
+      <w:r>
+        <w:t xml:space="preserve">ntras que el modelo de Llama 2 que se va a utilizar tiene 7 Billones de parámetros y este cuenta con el reconocimiento de varios idiomas, cosa de </w:t>
+      </w:r>
+      <w:r>
+        <w:t xml:space="preserve">la cual el modelo de bert carece.</w:t>
+      </w:r>
+      <w:r>
+        <w:rPr>
+          <w:rStyle w:val="855"/>
+        </w:rPr>
       </w:r>
       <w:r/>
     </w:p>
@@ -3681,7 +4082,7 @@
         <w:pStyle w:val="675"/>
       </w:pPr>
       <w:r>
-        <w:t xml:space="preserve">Análisis crítico de las obsolescencias de la tesis de Ernesto Duvalón</w:t>
+        <w:t xml:space="preserve">Porqué Llama 2 sobre los otros LLM</w:t>
       </w:r>
       <w:r/>
     </w:p>
@@ -3692,59 +4093,19 @@
       <w:r/>
       <w:commentRangeStart w:id="3"/>
       <w:r>
-        <w:t xml:space="preserve">A lo largo de e</w:t>
-      </w:r>
-      <w:r>
-        <w:t xml:space="preserve">ste año se ha realizado un gran avance en la inteligencia artificial, y como era de esperar el campo de el procesamiento del lenguaje natural, ha tenido un avance directamente proporcional al avance de la IA</w:t>
+        <w:t xml:space="preserve">Se podría pensar que la elección de Llama</w:t>
+      </w:r>
+      <w:r>
+        <w:t xml:space="preserve"> se basa en que es Open Source, pero no, la realidad es que Llama frente a modelos como GPT-3.5, PALM y FALCON, tiene un rendimiento bastante adecuado y las métricas que se muestran a continuación lo demuestran.</w:t>
       </w:r>
       <w:commentRangeEnd w:id="3"/>
       <w:r>
         <w:commentReference w:id="3"/>
-      </w:r>
-      <w:r>
-        <w:t xml:space="preserve">. En el caso de la forma en la que se generan las</w:t>
-      </w:r>
-      <w:r>
-        <w:t xml:space="preserve"> preguntas y respuestas, </w:t>
-      </w:r>
-      <w:commentRangeStart w:id="4"/>
-      <w:r>
-        <w:t xml:space="preserve">esta sería muy laboriosa</w:t>
-      </w:r>
-      <w:commentRangeEnd w:id="4"/>
-      <w:r>
-        <w:commentReference w:id="4"/>
-      </w:r>
-      <w:r>
-        <w:t xml:space="preserve">, porque en este caso, se utilizarían dos modelos, un generador de preguntas y un generador de respuestas, otro punto a tener en cuenta es que estos modelos no tienen la capacidad de análisi</w:t>
-      </w:r>
-      <w:r>
-        <w:t xml:space="preserve">s que tienen los largos modelos del lenguaje como Llama 2 entonces las preguntas generadas siempre tendrán un formato predeterminado, por último la cantidad de parámetros con la que ha sido entrenado el modelo utilizado en esa tesis es de 248 Millones, mie</w:t>
-      </w:r>
-      <w:r>
-        <w:t xml:space="preserve">ntras que el modelo de Llama 2 que se va a utilizar tiene 7 Billones de parámetros y este cuenta con el reconocimiento de varios idiomas, cosa de </w:t>
-      </w:r>
-      <w:commentRangeStart w:id="5"/>
-      <w:r>
-        <w:t xml:space="preserve">la cual el modelo de bert carece.</w:t>
-      </w:r>
-      <w:commentRangeEnd w:id="5"/>
-      <w:r>
-        <w:commentReference w:id="5"/>
       </w:r>
       <w:r>
         <w:rPr>
           <w:rStyle w:val="855"/>
         </w:rPr>
-      </w:r>
-      <w:r/>
-    </w:p>
-    <w:p>
-      <w:pPr>
-        <w:pStyle w:val="675"/>
-      </w:pPr>
-      <w:r>
-        <w:t xml:space="preserve">Porqué Llama 2 sobre los otros LLM</w:t>
       </w:r>
       <w:r/>
     </w:p>
@@ -3752,61 +4113,40 @@
       <w:pPr>
         <w:jc w:val="both"/>
       </w:pPr>
-      <w:r/>
-      <w:commentRangeStart w:id="6"/>
-      <w:r>
-        <w:t xml:space="preserve">Se podría pensar que la elección de Llama</w:t>
-      </w:r>
-      <w:r>
-        <w:t xml:space="preserve"> se basa en que es Open Source, pero no, la realidad es que Llama frente a modelos como GPT-3.5, PALM y FALCON, tiene un rendimiento bastante adecuado y sus métricas lo demuestran.</w:t>
-      </w:r>
-      <w:commentRangeEnd w:id="6"/>
-      <w:r>
-        <w:commentReference w:id="6"/>
-      </w:r>
-      <w:r>
-        <w:rPr>
-          <w:rStyle w:val="855"/>
-        </w:rPr>
+      <w:r>
+        <w:t xml:space="preserve">Si comparamos a Llama 2 con Falcon, como bien se observa en la siguiente fo</w:t>
+      </w:r>
+      <w:r>
+        <w:t xml:space="preserve">to, en el caso de los modelos de 7Billones de parámetros Llama tiene casi el doble de puntuación en MMLU </w:t>
+      </w:r>
+      <w:r>
+        <w:t xml:space="preserve">(Massive Multitask Language Understanding) métrica que se utiliza para medir cuán bien un modelo de lenguaje a gran escala (LLM) comprende el lenguaje </w:t>
+      </w:r>
+      <w:r>
+        <w:t xml:space="preserve">y puede resolver problemas con el conocimiento adquirido durante su entrenamiento</w:t>
+      </w:r>
+      <w:r>
+        <w:t xml:space="preserve">.</w:t>
+      </w:r>
+      <w:r>
+        <w:br w:type="page" w:clear="all"/>
       </w:r>
       <w:r/>
     </w:p>
     <w:p>
-      <w:pPr>
-        <w:jc w:val="both"/>
-      </w:pPr>
-      <w:r>
-        <w:t xml:space="preserve">Si comparamos a Llama 2 con Falcon, como bien se observa en la siguiente fo</w:t>
-      </w:r>
-      <w:r>
-        <w:t xml:space="preserve">to, en el caso de los modelos de 7Billones de parámetros Llama tiene casi el doble de puntuación en MMLU </w:t>
-      </w:r>
-      <w:r>
-        <w:t xml:space="preserve">(Massive Multitask Language Understanding) métrica que se utiliza para medir cuán bien un modelo de lenguaje a gran escala (LLM) comprende el lenguaje </w:t>
-      </w:r>
-      <w:r>
-        <w:t xml:space="preserve">y puede resolver problemas con el conocimiento adquirido durante su entrenamiento</w:t>
-      </w:r>
-      <w:r>
-        <w:t xml:space="preserve">.</w:t>
-      </w:r>
-      <w:r>
-        <w:br w:type="page" w:clear="all"/>
-      </w:r>
-      <w:r/>
-    </w:p>
-    <w:p>
       <w:r>
         <w:rPr>
           <w:lang w:val="es-MX" w:eastAsia="es-MX"/>
         </w:rPr>
+      </w:r>
+      <w:r>
         <mc:AlternateContent>
           <mc:Choice Requires="wpg">
             <w:drawing>
               <wp:inline xmlns:wp="http://schemas.openxmlformats.org/drawingml/2006/wordprocessingDrawing" distT="0" distB="0" distL="0" distR="0">
-                <wp:extent cx="5667375" cy="2286000"/>
+                <wp:extent cx="5940425" cy="2398446"/>
                 <wp:effectExtent l="0" t="0" r="0" b="0"/>
-                <wp:docPr id="23" name="Imagen 23"/>
+                <wp:docPr id="23" name=""/>
                 <wp:cNvGraphicFramePr>
                   <a:graphicFrameLocks xmlns:a="http://schemas.openxmlformats.org/drawingml/2006/main" noChangeAspect="1"/>
                 </wp:cNvGraphicFramePr>
@@ -3814,7 +4154,7 @@
                   <a:graphicData uri="http://schemas.openxmlformats.org/drawingml/2006/picture">
                     <pic:pic xmlns:pic="http://schemas.openxmlformats.org/drawingml/2006/picture">
                       <pic:nvPicPr>
-                        <pic:cNvPr id="442496319" name=""/>
+                        <pic:cNvPr id="389870054" name=""/>
                         <pic:cNvPicPr>
                           <a:picLocks noChangeAspect="1"/>
                         </pic:cNvPicPr>
@@ -3827,7 +4167,7 @@
                       <pic:spPr bwMode="auto">
                         <a:xfrm>
                           <a:off x="0" y="0"/>
-                          <a:ext cx="5667374" cy="2286000"/>
+                          <a:ext cx="5940424" cy="2398446"/>
                         </a:xfrm>
                         <a:prstGeom prst="rect">
                           <a:avLst/>
@@ -3857,13 +4197,18 @@
                   <v:f eqn="sum @10 21600 0"/>
                 </v:formulas>
               </v:shapetype>
-              <v:shape id="_x0000_i22" o:spid="_x0000_s22" type="#_x0000_t75" style="width:446.25pt;height:180.00pt;mso-wrap-distance-left:0.00pt;mso-wrap-distance-top:0.00pt;mso-wrap-distance-right:0.00pt;mso-wrap-distance-bottom:0.00pt;" stroked="false">
+              <v:shape id="_x0000_i22" o:spid="_x0000_s22" type="#_x0000_t75" style="width:467.75pt;height:188.85pt;mso-wrap-distance-left:0.00pt;mso-wrap-distance-top:0.00pt;mso-wrap-distance-right:0.00pt;mso-wrap-distance-bottom:0.00pt;" stroked="false">
                 <v:path textboxrect="0,0,0,0"/>
                 <v:imagedata r:id="rId30" o:title=""/>
               </v:shape>
             </w:pict>
           </mc:Fallback>
         </mc:AlternateContent>
+      </w:r>
+      <w:r>
+        <w:rPr>
+          <w:lang w:val="es-MX" w:eastAsia="es-MX"/>
+        </w:rPr>
       </w:r>
       <w:r/>
     </w:p>
@@ -3880,22 +4225,12 @@
       </w:r>
       <w:r>
         <w:fldChar w:fldCharType="begin"/>
-      </w:r>
-      <w:r>
-        <w:instrText xml:space="preserve"> ADDIN ZOTERO_CITATION {"citationItems":[{"id":"HRFDXRQA","type":"post-weblog","title":"Brief Review — Llama 2: Ope</w:instrText>
-      </w:r>
-      <w:r>
-        <w:instrText xml:space="preserve">n Foundation and Fine-Tuned Chat Models","container-title":"Medium","abstract":"Llama 2, Open Source and Released","URL":"https://sh-tsang.medium.com/brief-review-llama-2-open-foundation-and-fine-tuned-chat-models-6666eb8b56b7","shortTitle":"Brief Review —</w:instrText>
-      </w:r>
-      <w:r>
-        <w:instrText xml:space="preserve"> Llama 2","language":"en","author":[{"family":"Tsang","given":"Sik-Ho"}],"issued":{"date-parts":[[2023,8,5]]},"accessed":{"date-parts":[[2023,10,28]]},"userID":"12642822","index":2,"short-title":"Brief Review — Llama 2","title-short":"Brief Review — Llama </w:instrText>
-      </w:r>
-      <w:r>
-        <w:instrText xml:space="preserve">2","suppress-author":false}]} </w:instrText>
+        <w:instrText xml:space="preserve"> ADDIN ZOTERO_CITATION {"citationItems":[{"id":"HRFDXRQA","type":"post-weblog","title":"Brief Review — Llama 2: Open Foundation and Fine-Tuned Chat Models","container-title":"Medium","abstract":"Llama 2, Open Source and Released","URL":"https://sh-tsang.medium.com/brief-review-llama-2-open-foundation-and-fine-tuned-chat-models-6666eb8b56b7","shortTitle":"Brief Review — Llama 2","language":"en","author":[{"family":"Tsang","given":"Sik-Ho"}],"issued":{"date-parts":[[2023,8,5]]},"accessed":{"date-parts":[[2023,10,28]]},"userID":"12642822","index":2,"short-title":"Brief Review — Llama 2","title-short":"Brief Review — Llama 2","suppress-author":false}]} </w:instrText>
       </w:r>
       <w:r>
         <w:fldChar w:fldCharType="separate"/>
       </w:r>
+      <w:r/>
       <w:r>
         <w:t xml:space="preserve">[2]</w:t>
       </w:r>
@@ -3937,13 +4272,15 @@
         <w:rPr>
           <w:lang w:val="es-MX" w:eastAsia="es-MX"/>
         </w:rPr>
+      </w:r>
+      <w:r>
         <mc:AlternateContent>
           <mc:Choice Requires="wpg">
             <w:drawing>
               <wp:inline xmlns:wp="http://schemas.openxmlformats.org/drawingml/2006/wordprocessingDrawing" distT="0" distB="0" distL="0" distR="0">
-                <wp:extent cx="5618751" cy="1500524"/>
+                <wp:extent cx="5940425" cy="1589063"/>
                 <wp:effectExtent l="0" t="0" r="0" b="0"/>
-                <wp:docPr id="24" name="Imagen 24"/>
+                <wp:docPr id="24" name=""/>
                 <wp:cNvGraphicFramePr>
                   <a:graphicFrameLocks xmlns:a="http://schemas.openxmlformats.org/drawingml/2006/main" noChangeAspect="1"/>
                 </wp:cNvGraphicFramePr>
@@ -3951,7 +4288,7 @@
                   <a:graphicData uri="http://schemas.openxmlformats.org/drawingml/2006/picture">
                     <pic:pic xmlns:pic="http://schemas.openxmlformats.org/drawingml/2006/picture">
                       <pic:nvPicPr>
-                        <pic:cNvPr id="2074319303" name=""/>
+                        <pic:cNvPr id="1473709786" name=""/>
                         <pic:cNvPicPr>
                           <a:picLocks noChangeAspect="1"/>
                         </pic:cNvPicPr>
@@ -3964,7 +4301,7 @@
                       <pic:spPr bwMode="auto">
                         <a:xfrm>
                           <a:off x="0" y="0"/>
-                          <a:ext cx="5618751" cy="1500523"/>
+                          <a:ext cx="5940424" cy="1589063"/>
                         </a:xfrm>
                         <a:prstGeom prst="rect">
                           <a:avLst/>
@@ -3994,7 +4331,7 @@
                   <v:f eqn="sum @10 21600 0"/>
                 </v:formulas>
               </v:shapetype>
-              <v:shape id="_x0000_i23" o:spid="_x0000_s23" type="#_x0000_t75" style="width:442.42pt;height:118.15pt;mso-wrap-distance-left:0.00pt;mso-wrap-distance-top:0.00pt;mso-wrap-distance-right:0.00pt;mso-wrap-distance-bottom:0.00pt;" stroked="false">
+              <v:shape id="_x0000_i23" o:spid="_x0000_s23" type="#_x0000_t75" style="width:467.75pt;height:125.12pt;mso-wrap-distance-left:0.00pt;mso-wrap-distance-top:0.00pt;mso-wrap-distance-right:0.00pt;mso-wrap-distance-bottom:0.00pt;" stroked="false">
                 <v:path textboxrect="0,0,0,0"/>
                 <v:imagedata r:id="rId31" o:title=""/>
               </v:shape>
@@ -4002,6 +4339,11 @@
           </mc:Fallback>
         </mc:AlternateContent>
       </w:r>
+      <w:r>
+        <w:rPr>
+          <w:lang w:val="es-MX" w:eastAsia="es-MX"/>
+        </w:rPr>
+      </w:r>
       <w:r/>
     </w:p>
     <w:p>
@@ -4011,34 +4353,22 @@
       <w:r>
         <w:t xml:space="preserve">Tabla </w:t>
       </w:r>
-      <w:commentRangeStart w:id="7"/>
       <w:r>
         <w:t xml:space="preserve">comparativa entre Llama2, PaLM, PaLM2, GPT-3.5 y GPT-4 </w:t>
       </w:r>
       <w:r>
         <w:fldChar w:fldCharType="begin"/>
-      </w:r>
-      <w:r>
-        <w:instrText xml:space="preserve"> ADDIN ZOTERO_CITATION {"citationItems":[{"id":"HRFDXRQA","type":"post-weblog","title":"Brief Review — Llama 2: Open Foundation and Fine-Tuned Chat Models","container-title":"Medium","abstract":"</w:instrText>
-      </w:r>
-      <w:r>
-        <w:instrText xml:space="preserve">Llama 2, Open Source and Released","URL":"https://sh-tsang.medium.com/brief-review-llama-2-open-foundation-and-fine-tuned-chat-models-6666eb8b56b7","shortTitle":"Brief Review — Llama 2","language":"en","author":[{"family":"Tsang","given":"Sik-Ho"}],"issued</w:instrText>
-      </w:r>
-      <w:r>
-        <w:instrText xml:space="preserve">":{"date-parts":[[2023,8,5]]},"accessed":{"date-parts":[[2023,10,28]]},"userID":"12642822","index":2,"short-title":"Brief Review — Llama 2","title-short":"Brief Review — Llama 2","suppress-author":false}]} </w:instrText>
+        <w:instrText xml:space="preserve"> ADDIN ZOTERO_CITATION {"citationItems":[{"id":"HRFDXRQA","type":"post-weblog","title":"Brief Review — Llama 2: Open Foundation and Fine-Tuned Chat Models","container-title":"Medium","abstract":"Llama 2, Open Source and Released","URL":"https://sh-tsang.medium.com/brief-review-llama-2-open-foundation-and-fine-tuned-chat-models-6666eb8b56b7","shortTitle":"Brief Review — Llama 2","language":"en","author":[{"family":"Tsang","given":"Sik-Ho"}],"issued":{"date-parts":[[2023,8,5]]},"accessed":{"date-parts":[[2023,10,28]]},"userID":"12642822","index":2,"short-title":"Brief Review — Llama 2","title-short":"Brief Review — Llama 2","suppress-author":false}]} </w:instrText>
       </w:r>
       <w:r>
         <w:fldChar w:fldCharType="separate"/>
       </w:r>
+      <w:r/>
       <w:r>
         <w:t xml:space="preserve">[2]</w:t>
       </w:r>
       <w:r>
         <w:fldChar w:fldCharType="end"/>
-      </w:r>
-      <w:commentRangeEnd w:id="7"/>
-      <w:r>
-        <w:commentReference w:id="7"/>
       </w:r>
       <w:r>
         <w:rPr>
@@ -4050,6 +4380,10 @@
     <w:p>
       <w:pPr>
         <w:jc w:val="both"/>
+        <w:rPr>
+          <w:rStyle w:val="855"/>
+          <w:highlight w:val="none"/>
+        </w:rPr>
       </w:pPr>
       <w:r>
         <w:t xml:space="preserve">Por último, el motivo de peso por el </w:t>
@@ -4063,30 +4397,45 @@
       <w:r>
         <w:t xml:space="preserve">Llama 2 para el desarrollo de esta tesis es que se le puede realizar fine-tuning para lograr que el modelo realice el proceso de generación de preguntas y respuestas con una mayor precisión. </w:t>
       </w:r>
-      <w:commentRangeStart w:id="8"/>
-      <w:r>
-        <w:t xml:space="preserve">Además, este proceso se podría llevar a cabo en un </w:t>
-      </w:r>
-      <w:r>
-        <w:t xml:space="preserve">notebook de Google Colab, ya que los requisitos de hardware de este modelo permiten ejecutarlo sin necesidad de una GPU</w:t>
-      </w:r>
-      <w:commentRangeEnd w:id="8"/>
-      <w:r>
-        <w:commentReference w:id="8"/>
+      <w:commentRangeStart w:id="4"/>
+      <w:r>
+        <w:t xml:space="preserve">Además, este proceso se podría llevar a cabo de forma local</w:t>
+      </w:r>
+      <w:r>
+        <w:t xml:space="preserve">, ya que los requisitos de hardware de este modelo permiten ejecutarlo sin necesidad de una GPU</w:t>
+      </w:r>
+      <w:commentRangeEnd w:id="4"/>
+      <w:r>
+        <w:commentReference w:id="4"/>
       </w:r>
       <w:r>
         <w:t xml:space="preserve">. </w:t>
       </w:r>
-      <w:commentRangeStart w:id="9"/>
+      <w:commentRangeStart w:id="5"/>
       <w:r>
         <w:t xml:space="preserve">Estos dos aspectos son importantes, ya que los modelos anteriormente mencionados carecen de ellos, algunos modelos no permiten el fine-</w:t>
       </w:r>
       <w:r>
-        <w:t xml:space="preserve">tuning por su licencia, mientras que otros son muy costosos en cuanto a recursos de hardware.</w:t>
-      </w:r>
-      <w:commentRangeEnd w:id="9"/>
-      <w:r>
-        <w:commentReference w:id="9"/>
+        <w:t xml:space="preserve">tuning por su licencia, mientras que otros son muy costosos en cuanto a recursos de hardware </w:t>
+      </w:r>
+      <w:r>
+        <w:fldChar w:fldCharType="begin"/>
+        <w:instrText xml:space="preserve"> ADDIN ZOTERO_CITATION {"citationItems":[{"id":"9TE7G7ZT","type":"webpage","title":"Top Large Language Models (LLMs): GPT-4, LLaMA 2, Mistral 7B, ChatGPT, and More","container-title":"Vectara","abstract":"The top large language models along with recommendations for when to use each based upon needs like API, tunable, or fully hosted. Updated regularly.","URL":"https://vectara.com/top-large-language-models-llms-gpt-4-llama-gato-bloom-and-when-to-choose-one-over-the-other/","shortTitle":"Top Large Language Models (LLMs)","language":"en-US","author":[{"family":"Kazi","given":"Suleman"}],"issued":{"date-parts":[[2023,10,17]]},"accessed":{"date-parts":[[2023,11,2]]},"userID":"12642822","index":3,"short-title":"Top Large Language Models (LLMs)","title-short":"Top Large Language Models (LLMs)","suppress-author":false}]} </w:instrText>
+        <w:fldChar w:fldCharType="separate"/>
+      </w:r>
+      <w:r/>
+      <w:r>
+        <w:t xml:space="preserve">[3]</w:t>
+      </w:r>
+      <w:r>
+        <w:fldChar w:fldCharType="end"/>
+      </w:r>
+      <w:r>
+        <w:t xml:space="preserve">.</w:t>
+      </w:r>
+      <w:commentRangeEnd w:id="5"/>
+      <w:r>
+        <w:commentReference w:id="5"/>
       </w:r>
       <w:r>
         <w:rPr>
@@ -4094,28 +4443,17 @@
         </w:rPr>
       </w:r>
       <w:r/>
-    </w:p>
-    <w:p>
-      <w:pPr>
-        <w:jc w:val="both"/>
-      </w:pPr>
+      <w:r>
+        <w:br w:type="page" w:clear="all"/>
+      </w:r>
       <w:r/>
       <w:r/>
-    </w:p>
-    <w:p>
-      <w:pPr>
-        <w:jc w:val="both"/>
-      </w:pPr>
-      <w:r>
-        <w:t xml:space="preserve">Mencinar las limitantes que tiene Llama como producto OpenSource en cuando a su licencia y el tipo de proyectos en el que se usa.</w:t>
-      </w:r>
-      <w:bookmarkStart w:id="16" w:name="_GoBack"/>
-      <w:r/>
-      <w:bookmarkEnd w:id="16"/>
-      <w:r>
-        <w:br w:type="page" w:clear="all"/>
-      </w:r>
-      <w:r/>
+      <w:r>
+        <w:rPr>
+          <w:rStyle w:val="855"/>
+          <w:highlight w:val="none"/>
+        </w:rPr>
+      </w:r>
     </w:p>
     <w:p>
       <w:pPr>
@@ -4142,94 +4480,37 @@
       </w:r>
     </w:p>
     <w:p>
-      <w:pPr>
+      <w:r>
+        <w:fldChar w:fldCharType="begin"/>
+        <w:instrText xml:space="preserve"> ADDIN ZOTERO_BIBLIOGRAPHY </w:instrText>
+      </w:r>
+      <w:r>
+        <w:fldChar w:fldCharType="separate"/>
+      </w:r>
+      <w:r>
+        <w:t xml:space="preserve">    [1]jrgarciadev, “NextUI - Beautiful, fast and modern React UI Library,” NextUI. Accessed: Nov. 01, 2023. [Online]. Available: https://nextui.org</w:t>
+      </w:r>
+      <w:r>
+        <w:br/>
+        <w:t xml:space="preserve">  </w:t>
+        <w:br/>
+        <w:t xml:space="preserve">    [2]S.-H. Tsang, “Brief Review — Llama 2: Open Foundation and Fine-Tuned Chat Models,” Medium. Accessed: Oct. 28, 2023. [Online]. Available: https://sh-tsang.medium.com/brief-review-llama-2-open-foundation-and-fine-tuned-chat-models-6666eb8b56b7</w:t>
+        <w:br/>
+        <w:t xml:space="preserve">  </w:t>
+        <w:br/>
+        <w:t xml:space="preserve">    [3]S. Kazi, “Top Large Language Models (LLMs): GPT-4, LLaMA 2, Mistral 7B, ChatGPT, and More,” Vectara. Accessed: Nov. 02, 2023. [Online]. Available: https://vectara.com/top-large-language-models-llms-gpt-4-llama-gato-bloom-and-when-to-choose-one-over-the-other</w:t>
+        <w:br/>
+      </w:r>
+      <w:r>
+        <w:fldChar w:fldCharType="end"/>
+      </w:r>
+      <w:r>
         <w:rPr>
           <w:lang w:val="en-US"/>
         </w:rPr>
-      </w:pPr>
-      <w:r>
-        <w:fldChar w:fldCharType="begin"/>
-      </w:r>
-      <w:r>
-        <w:rPr>
-          <w:lang w:val="en-US"/>
-        </w:rPr>
-        <w:instrText xml:space="preserve"> ADDIN ZOTERO_BIBLIOGRAPHY </w:instrText>
-      </w:r>
-      <w:r>
-        <w:fldChar w:fldCharType="separate"/>
-      </w:r>
-      <w:r>
-        <w:rPr>
-          <w:lang w:val="en-US"/>
-        </w:rPr>
-        <w:t xml:space="preserve">  </w:t>
-      </w:r>
-      <w:r>
-        <w:rPr>
-          <w:lang w:val="en-US"/>
-        </w:rPr>
-        <w:br/>
-        <w:t xml:space="preserve">    [1]shadcn, “Introduction.” Accessed: Oct. 23, 2023. [Online]. Available: https://ui.shadcn.com/docs</w:t>
-      </w:r>
-      <w:r>
-        <w:rPr>
-          <w:lang w:val="en-US"/>
-        </w:rPr>
-        <w:br/>
-      </w:r>
-      <w:r>
-        <w:rPr>
-          <w:lang w:val="en-US"/>
-        </w:rPr>
-        <w:t xml:space="preserve">  </w:t>
-      </w:r>
-      <w:r>
-        <w:rPr>
-          <w:lang w:val="en-US"/>
-        </w:rPr>
-        <w:br/>
-        <w:t xml:space="preserve">  </w:t>
-      </w:r>
-      <w:r>
-        <w:rPr>
-          <w:lang w:val="en-US"/>
-        </w:rPr>
-        <w:br/>
-        <w:t xml:space="preserve">    [2]S.-H. Tsang, “Brief Review — Llama 2: Open Foundation and Fine-Tuned Chat Models,” Medium. Accessed: Oct. 28, 2023. [Online]. Available: https://sh-tsang.medium.com/brief-review-llama-2-open-foundation-and-fine-tuned-chat-models-6666eb8b56b7</w:t>
-      </w:r>
-      <w:r>
-        <w:rPr>
-          <w:lang w:val="en-US"/>
-        </w:rPr>
-        <w:br/>
-        <w:t xml:space="preserve"> </w:t>
-      </w:r>
-      <w:r>
-        <w:rPr>
-          <w:lang w:val="en-US"/>
-        </w:rPr>
-        <w:t xml:space="preserve"> </w:t>
-      </w:r>
-      <w:r>
-        <w:rPr>
-          <w:lang w:val="en-US"/>
-        </w:rPr>
-        <w:br/>
-      </w:r>
-      <w:r>
-        <w:fldChar w:fldCharType="end"/>
-      </w:r>
-      <w:r>
-        <w:rPr>
-          <w:lang w:val="en-US"/>
-        </w:rPr>
-      </w:r>
-      <w:r>
-        <w:rPr>
-          <w:lang w:val="en-US"/>
-        </w:rPr>
-      </w:r>
+      </w:r>
+      <w:r/>
+      <w:r/>
     </w:p>
     <w:p>
       <w:pPr>
@@ -4338,7 +4619,7 @@
 
 <file path=word/comments.xml><?xml version="1.0" encoding="utf-8"?>
 <w:comments xmlns:wpc="http://schemas.microsoft.com/office/word/2010/wordprocessingCanvas" xmlns:mc="http://schemas.openxmlformats.org/markup-compatibility/2006" xmlns:o="urn:schemas-microsoft-com:office:office" xmlns:r="http://schemas.openxmlformats.org/officeDocument/2006/relationships" xmlns:m="http://schemas.openxmlformats.org/officeDocument/2006/math" xmlns:v="urn:schemas-microsoft-com:vml" xmlns:wp14="http://schemas.microsoft.com/office/word/2010/wordprocessingDrawing" xmlns:wp="http://schemas.openxmlformats.org/drawingml/2006/wordprocessingDrawing" xmlns:w10="urn:schemas-microsoft-com:office:word" xmlns:w="http://schemas.openxmlformats.org/wordprocessingml/2006/main" xmlns:w14="http://schemas.microsoft.com/office/word/2010/wordml" xmlns:w15="http://schemas.microsoft.com/office/word/2012/wordml" xmlns:wpg="http://schemas.microsoft.com/office/word/2010/wordprocessingGroup" xmlns:wpi="http://schemas.microsoft.com/office/word/2010/wordprocessingInk" xmlns:wne="http://schemas.microsoft.com/office/word/2006/wordml" xmlns:wps="http://schemas.microsoft.com/office/word/2010/wordprocessingShape" mc:Ignorable="w14 w15 wp14">
-  <w:comment w:id="9" w:author="Dionis" w:date="2023-10-30T19:31:00Z" w:initials="D">
+  <w:comment w:id="5" w:author="Dionis" w:date="2023-10-30T19:31:00Z" w:initials="D">
     <w:p>
       <w:pPr>
         <w:spacing w:line="240" w:after="0" w:lineRule="auto" w:before="0"/>
@@ -4354,7 +4635,7 @@
       </w:r>
     </w:p>
   </w:comment>
-  <w:comment w:id="8" w:author="Dionis" w:date="2023-10-30T19:30:00Z" w:initials="D">
+  <w:comment w:id="4" w:author="Dionis" w:date="2023-10-30T19:30:00Z" w:initials="D">
     <w:p>
       <w:pPr>
         <w:spacing w:line="240" w:after="0" w:lineRule="auto" w:before="0"/>
@@ -4370,7 +4651,7 @@
       </w:r>
     </w:p>
   </w:comment>
-  <w:comment w:id="7" w:author="Dionis" w:date="2023-10-30T19:29:00Z" w:initials="D">
+  <w:comment w:id="3" w:author="Dionis" w:date="2023-10-30T19:28:00Z" w:initials="D">
     <w:p>
       <w:pPr>
         <w:spacing w:line="240" w:after="0" w:lineRule="auto" w:before="0"/>
@@ -4382,7 +4663,39 @@
           <w:rFonts w:eastAsia="Arial" w:ascii="Arial" w:hAnsi="Arial" w:cs="Arial"/>
           <w:sz w:val="22"/>
         </w:rPr>
-        <w:t xml:space="preserve">OJOOO las comparaciones las debes hacer en cuanto a la tarea de generacion de preguntas y rspuestas y como lo reflejas no parece que sea en esa tarea</w:t>
+        <w:t xml:space="preserve">REFERENCIA</w:t>
+      </w:r>
+    </w:p>
+  </w:comment>
+  <w:comment w:id="2" w:author="Dionis" w:date="2023-10-30T19:27:00Z" w:initials="D">
+    <w:p>
+      <w:pPr>
+        <w:spacing w:line="240" w:after="0" w:lineRule="auto" w:before="0"/>
+        <w:ind w:firstLine="0" w:left="0" w:right="0"/>
+        <w:jc w:val="left"/>
+      </w:pPr>
+      <w:r>
+        <w:rPr>
+          <w:rFonts w:eastAsia="Arial" w:ascii="Arial" w:hAnsi="Arial" w:cs="Arial"/>
+          <w:sz w:val="22"/>
+        </w:rPr>
+        <w:t xml:space="preserve">Ok genial aquí la propuesta hazla para el ingles también y ahorramos trabajo.</w:t>
+      </w:r>
+    </w:p>
+  </w:comment>
+  <w:comment w:id="0" w:author="Dionis" w:date="2023-10-30T19:22:00Z" w:initials="D">
+    <w:p>
+      <w:pPr>
+        <w:spacing w:line="240" w:after="0" w:lineRule="auto" w:before="0"/>
+        <w:ind w:firstLine="0" w:left="0" w:right="0"/>
+        <w:jc w:val="left"/>
+      </w:pPr>
+      <w:r>
+        <w:rPr>
+          <w:rFonts w:eastAsia="Arial" w:ascii="Arial" w:hAnsi="Arial" w:cs="Arial"/>
+          <w:sz w:val="22"/>
+        </w:rPr>
+        <w:t xml:space="preserve">Sigo sugieriendote que revises bien porque ahí hay cosas como las peticiones, se suben imagens y la parte del Backend ya estaba hecha, Esto de hacerlo todo desde 0 no creo que nos ayude mucho y siempre va hacer mucho tiempo. </w:t>
       </w:r>
     </w:p>
     <w:p>
@@ -4396,7 +4709,7 @@
           <w:rFonts w:eastAsia="Arial" w:ascii="Arial" w:hAnsi="Arial" w:cs="Arial"/>
           <w:sz w:val="22"/>
         </w:rPr>
-        <w:t xml:space="preserve">A que se refgiene en la imagen a X-Shot</w:t>
+        <w:t xml:space="preserve"/>
       </w:r>
     </w:p>
     <w:p>
@@ -4410,11 +4723,11 @@
           <w:rFonts w:eastAsia="Arial" w:ascii="Arial" w:hAnsi="Arial" w:cs="Arial"/>
           <w:sz w:val="22"/>
         </w:rPr>
-        <w:t xml:space="preserve">La tabla esta chiquita porque no la rediseñas tu porque se ve mal editada en la imagen</w:t>
+        <w:t xml:space="preserve">Cuando nos veamos me explicas y demuestras lo de la plantilla demasido grande y demás.</w:t>
       </w:r>
     </w:p>
   </w:comment>
-  <w:comment w:id="6" w:author="Dionis" w:date="2023-10-30T19:28:00Z" w:initials="D">
+  <w:comment w:id="1" w:author="claudia" w:date="2023-10-31T11:40:07Z" w:initials="c">
     <w:p>
       <w:pPr>
         <w:spacing w:line="240" w:after="0" w:lineRule="auto" w:before="0"/>
@@ -4426,7 +4739,120 @@
           <w:rFonts w:eastAsia="Arial" w:ascii="Arial" w:hAnsi="Arial" w:cs="Arial"/>
           <w:sz w:val="22"/>
         </w:rPr>
-        <w:t xml:space="preserve">REFERENCIA</w:t>
+        <w:t xml:space="preserve">Como bien sabe, el backend de city clean es distinto por lo cual las peticiones desde el front son distintas, lo que estoy pensando reutilizar ciertos componentes.</w:t>
+      </w:r>
+    </w:p>
+  </w:comment>
+</w:comments>
+</file>
+
+<file path=word/commentsDocument.xml><?xml version="1.0" encoding="utf-8"?>
+<w:comments xmlns:wpc="http://schemas.microsoft.com/office/word/2010/wordprocessingCanvas" xmlns:mc="http://schemas.openxmlformats.org/markup-compatibility/2006" xmlns:o="urn:schemas-microsoft-com:office:office" xmlns:r="http://schemas.openxmlformats.org/officeDocument/2006/relationships" xmlns:m="http://schemas.openxmlformats.org/officeDocument/2006/math" xmlns:v="urn:schemas-microsoft-com:vml" xmlns:wp14="http://schemas.microsoft.com/office/word/2010/wordprocessingDrawing" xmlns:wp="http://schemas.openxmlformats.org/drawingml/2006/wordprocessingDrawing" xmlns:w10="urn:schemas-microsoft-com:office:word" xmlns:w="http://schemas.openxmlformats.org/wordprocessingml/2006/main" xmlns:w14="http://schemas.microsoft.com/office/word/2010/wordml" xmlns:w15="http://schemas.microsoft.com/office/word/2012/wordml" xmlns:wpg="http://schemas.microsoft.com/office/word/2010/wordprocessingGroup" xmlns:wpi="http://schemas.microsoft.com/office/word/2010/wordprocessingInk" xmlns:wne="http://schemas.microsoft.com/office/word/2006/wordml" xmlns:wps="http://schemas.microsoft.com/office/word/2010/wordprocessingShape" mc:Ignorable="w14 w15 wp14">
+  <w:comment w:id="0" w:author="Dionis" w:date="2023-10-30T19:27:00Z" w:initials="D">
+    <w:p>
+      <w:pPr>
+        <w:spacing w:line="240" w:after="0" w:lineRule="auto" w:before="0"/>
+        <w:ind w:firstLine="0" w:left="0" w:right="0"/>
+        <w:jc w:val="left"/>
+      </w:pPr>
+      <w:r>
+        <w:rPr>
+          <w:rFonts w:eastAsia="Arial" w:ascii="Arial" w:hAnsi="Arial" w:cs="Arial"/>
+          <w:sz w:val="22"/>
+        </w:rPr>
+        <w:t xml:space="preserve">Usar lenguaje respetuoso y profesional</w:t>
+      </w:r>
+    </w:p>
+  </w:comment>
+  <w:comment w:id="1" w:author="Dionis" w:date="2023-10-30T19:27:00Z" w:initials="D">
+    <w:p>
+      <w:pPr>
+        <w:spacing w:line="240" w:after="0" w:lineRule="auto" w:before="0"/>
+        <w:ind w:firstLine="0" w:left="0" w:right="0"/>
+        <w:jc w:val="left"/>
+      </w:pPr>
+      <w:r>
+        <w:rPr>
+          <w:rFonts w:eastAsia="Arial" w:ascii="Arial" w:hAnsi="Arial" w:cs="Arial"/>
+          <w:sz w:val="22"/>
+        </w:rPr>
+        <w:t xml:space="preserve">REFERENCIAS</w:t>
+      </w:r>
+    </w:p>
+  </w:comment>
+  <w:comment w:id="2" w:author="Dionis" w:date="2023-10-30T19:20:00Z" w:initials="D">
+    <w:p>
+      <w:pPr>
+        <w:spacing w:line="240" w:after="0" w:lineRule="auto" w:before="0"/>
+        <w:ind w:firstLine="0" w:left="0" w:right="0"/>
+        <w:jc w:val="left"/>
+      </w:pPr>
+      <w:r>
+        <w:rPr>
+          <w:rFonts w:eastAsia="Arial" w:ascii="Arial" w:hAnsi="Arial" w:cs="Arial"/>
+          <w:sz w:val="22"/>
+        </w:rPr>
+        <w:t xml:space="preserve">Fijate que el conocimiento es de archivos e imafgenes te sugiero que sea un Wizard donde en un paso el pueda poner un máximo de archivos y en el de imágenes las imágenes con una pequeña descripción, también con un limite de cantidad y tamaño de archivo. </w:t>
+      </w:r>
+    </w:p>
+    <w:p>
+      <w:pPr>
+        <w:spacing w:line="240" w:after="0" w:lineRule="auto" w:before="0"/>
+        <w:ind w:firstLine="0" w:left="0" w:right="0"/>
+        <w:jc w:val="left"/>
+      </w:pPr>
+      <w:r>
+        <w:rPr>
+          <w:rFonts w:eastAsia="Arial" w:ascii="Arial" w:hAnsi="Arial" w:cs="Arial"/>
+          <w:sz w:val="22"/>
+        </w:rPr>
+        <w:t xml:space="preserve"/>
+      </w:r>
+    </w:p>
+    <w:p>
+      <w:pPr>
+        <w:spacing w:line="240" w:after="0" w:lineRule="auto" w:before="0"/>
+        <w:ind w:firstLine="0" w:left="0" w:right="0"/>
+        <w:jc w:val="left"/>
+      </w:pPr>
+      <w:r>
+        <w:rPr>
+          <w:rFonts w:eastAsia="Arial" w:ascii="Arial" w:hAnsi="Arial" w:cs="Arial"/>
+          <w:sz w:val="22"/>
+        </w:rPr>
+        <w:t xml:space="preserve">Lo mismo para editar.</w:t>
+      </w:r>
+    </w:p>
+  </w:comment>
+  <w:comment w:id="3" w:author="claudia" w:date="2023-10-31T11:39:19Z" w:initials="c">
+    <w:p>
+      <w:pPr>
+        <w:spacing w:line="240" w:after="0" w:lineRule="auto" w:before="0"/>
+        <w:ind w:firstLine="0" w:left="0" w:right="0"/>
+        <w:jc w:val="left"/>
+      </w:pPr>
+      <w:r>
+        <w:rPr>
+          <w:rFonts w:eastAsia="Arial" w:ascii="Arial" w:hAnsi="Arial" w:cs="Arial"/>
+          <w:sz w:val="22"/>
+        </w:rPr>
+        <w:t xml:space="preserve">La mejor opcion es estandarizarlo, solo un archivo (pdf, docx, txt) y ya así el sistema no tiene que hacer OCR con las imagenes ni nada de ese estilo, lo hago para que no consuma recursos en exceso, porque me afectaria con mi hardware a la hora de probarlo</w:t>
+      </w:r>
+    </w:p>
+  </w:comment>
+  <w:comment w:id="4" w:author="Dionis" w:date="2023-10-30T19:24:00Z" w:initials="D">
+    <w:p>
+      <w:pPr>
+        <w:spacing w:line="240" w:after="0" w:lineRule="auto" w:before="0"/>
+        <w:ind w:firstLine="0" w:left="0" w:right="0"/>
+        <w:jc w:val="left"/>
+      </w:pPr>
+      <w:r>
+        <w:rPr>
+          <w:rFonts w:eastAsia="Arial" w:ascii="Arial" w:hAnsi="Arial" w:cs="Arial"/>
+          <w:sz w:val="22"/>
+        </w:rPr>
+        <w:t xml:space="preserve">Porque aquí no aparece la parte del backend donde se crear el asistente pero se debe extraer la información si hay documento e imágenes  usar los LLM y estera que tiene mas iteracciones aquí solo es SISTEMA y lo que quiero es que aprovechemos y describamos todo el flujo para ir viendo si hay algo que modificar.</w:t>
       </w:r>
     </w:p>
   </w:comment>
@@ -4446,7 +4872,7 @@
       </w:r>
     </w:p>
   </w:comment>
-  <w:comment w:id="4" w:author="Dionis" w:date="2023-10-30T19:27:00Z" w:initials="D">
+  <w:comment w:id="6" w:author="Dionis" w:date="2023-10-30T19:29:00Z" w:initials="D">
     <w:p>
       <w:pPr>
         <w:spacing w:line="240" w:after="0" w:lineRule="auto" w:before="0"/>
@@ -4458,55 +4884,7 @@
           <w:rFonts w:eastAsia="Arial" w:ascii="Arial" w:hAnsi="Arial" w:cs="Arial"/>
           <w:sz w:val="22"/>
         </w:rPr>
-        <w:t xml:space="preserve">Usar lenguaje respetuoso y profesional</w:t>
-      </w:r>
-    </w:p>
-  </w:comment>
-  <w:comment w:id="3" w:author="Dionis" w:date="2023-10-30T19:27:00Z" w:initials="D">
-    <w:p>
-      <w:pPr>
-        <w:spacing w:line="240" w:after="0" w:lineRule="auto" w:before="0"/>
-        <w:ind w:firstLine="0" w:left="0" w:right="0"/>
-        <w:jc w:val="left"/>
-      </w:pPr>
-      <w:r>
-        <w:rPr>
-          <w:rFonts w:eastAsia="Arial" w:ascii="Arial" w:hAnsi="Arial" w:cs="Arial"/>
-          <w:sz w:val="22"/>
-        </w:rPr>
-        <w:t xml:space="preserve">REFERENCIAS</w:t>
-      </w:r>
-    </w:p>
-  </w:comment>
-  <w:comment w:id="2" w:author="Dionis" w:date="2023-10-30T19:27:00Z" w:initials="D">
-    <w:p>
-      <w:pPr>
-        <w:spacing w:line="240" w:after="0" w:lineRule="auto" w:before="0"/>
-        <w:ind w:firstLine="0" w:left="0" w:right="0"/>
-        <w:jc w:val="left"/>
-      </w:pPr>
-      <w:r>
-        <w:rPr>
-          <w:rFonts w:eastAsia="Arial" w:ascii="Arial" w:hAnsi="Arial" w:cs="Arial"/>
-          <w:sz w:val="22"/>
-        </w:rPr>
-        <w:t xml:space="preserve">Ok genial aquí la propuesta hazla para el ingles también y ahorramos trabajo.</w:t>
-      </w:r>
-    </w:p>
-  </w:comment>
-  <w:comment w:id="0" w:author="Dionis" w:date="2023-10-30T19:22:00Z" w:initials="D">
-    <w:p>
-      <w:pPr>
-        <w:spacing w:line="240" w:after="0" w:lineRule="auto" w:before="0"/>
-        <w:ind w:firstLine="0" w:left="0" w:right="0"/>
-        <w:jc w:val="left"/>
-      </w:pPr>
-      <w:r>
-        <w:rPr>
-          <w:rFonts w:eastAsia="Arial" w:ascii="Arial" w:hAnsi="Arial" w:cs="Arial"/>
-          <w:sz w:val="22"/>
-        </w:rPr>
-        <w:t xml:space="preserve">Sigo sugieriendote que revises bien porque ahí hay cosas como las peticiones, se suben imagens y la parte del Backend ya estaba hecha, Esto de hacerlo todo desde 0 no creo que nos ayude mucho y siempre va hacer mucho tiempo. </w:t>
+        <w:t xml:space="preserve">OJOOO las comparaciones las debes hacer en cuanto a la tarea de generacion de preguntas y rspuestas y como lo reflejas no parece que sea en esa tarea</w:t>
       </w:r>
     </w:p>
     <w:p>
@@ -4520,7 +4898,7 @@
           <w:rFonts w:eastAsia="Arial" w:ascii="Arial" w:hAnsi="Arial" w:cs="Arial"/>
           <w:sz w:val="22"/>
         </w:rPr>
-        <w:t xml:space="preserve"/>
+        <w:t xml:space="preserve">A que se refgiene en la imagen a X-Shot</w:t>
       </w:r>
     </w:p>
     <w:p>
@@ -4534,11 +4912,11 @@
           <w:rFonts w:eastAsia="Arial" w:ascii="Arial" w:hAnsi="Arial" w:cs="Arial"/>
           <w:sz w:val="22"/>
         </w:rPr>
-        <w:t xml:space="preserve">Cuando nos veamos me explicas y demuestras lo de la plantilla demasido grande y demás.</w:t>
+        <w:t xml:space="preserve">La tabla esta chiquita porque no la rediseñas tu porque se ve mal editada en la imagen</w:t>
       </w:r>
     </w:p>
   </w:comment>
-  <w:comment w:id="1" w:author="claudia" w:date="2023-10-31T11:40:07Z" w:initials="c">
+  <w:comment w:id="7" w:author="claudia" w:date="2023-11-01T20:56:02Z" w:initials="c">
     <w:p>
       <w:pPr>
         <w:spacing w:line="240" w:after="0" w:lineRule="auto" w:before="0"/>
@@ -4550,152 +4928,7 @@
           <w:rFonts w:eastAsia="Arial" w:ascii="Arial" w:hAnsi="Arial" w:cs="Arial"/>
           <w:sz w:val="22"/>
         </w:rPr>
-        <w:t xml:space="preserve">Como bien sabe, el backend de city clean no se va a reutilizar por tanto las peticiones que se hacen desde el front de city clean no sirven en este caso.</w:t>
-      </w:r>
-    </w:p>
-  </w:comment>
-</w:comments>
-</file>
-
-<file path=word/commentsDocument.xml><?xml version="1.0" encoding="utf-8"?>
-<w:comments xmlns:wpc="http://schemas.microsoft.com/office/word/2010/wordprocessingCanvas" xmlns:mc="http://schemas.openxmlformats.org/markup-compatibility/2006" xmlns:o="urn:schemas-microsoft-com:office:office" xmlns:r="http://schemas.openxmlformats.org/officeDocument/2006/relationships" xmlns:m="http://schemas.openxmlformats.org/officeDocument/2006/math" xmlns:v="urn:schemas-microsoft-com:vml" xmlns:wp14="http://schemas.microsoft.com/office/word/2010/wordprocessingDrawing" xmlns:wp="http://schemas.openxmlformats.org/drawingml/2006/wordprocessingDrawing" xmlns:w10="urn:schemas-microsoft-com:office:word" xmlns:w="http://schemas.openxmlformats.org/wordprocessingml/2006/main" xmlns:w14="http://schemas.microsoft.com/office/word/2010/wordml" xmlns:w15="http://schemas.microsoft.com/office/word/2012/wordml" xmlns:wpg="http://schemas.microsoft.com/office/word/2010/wordprocessingGroup" xmlns:wpi="http://schemas.microsoft.com/office/word/2010/wordprocessingInk" xmlns:wne="http://schemas.microsoft.com/office/word/2006/wordml" xmlns:wps="http://schemas.microsoft.com/office/word/2010/wordprocessingShape" mc:Ignorable="w14 w15 wp14">
-  <w:comment w:id="0" w:author="Dionis" w:date="2023-10-30T19:19:00Z" w:initials="D">
-    <w:p>
-      <w:pPr>
-        <w:spacing w:line="240" w:after="0" w:lineRule="auto" w:before="0"/>
-        <w:ind w:firstLine="0" w:left="0" w:right="0"/>
-        <w:jc w:val="left"/>
-      </w:pPr>
-      <w:r>
-        <w:rPr>
-          <w:rFonts w:eastAsia="Arial" w:ascii="Arial" w:hAnsi="Arial" w:cs="Arial"/>
-          <w:sz w:val="22"/>
-        </w:rPr>
-        <w:t xml:space="preserve">Solo google no se puede usar Facebook, fíjate que es un standar</w:t>
-      </w:r>
-    </w:p>
-  </w:comment>
-  <w:comment w:id="1" w:author="Dionis" w:date="2023-10-30T19:21:00Z" w:initials="D">
-    <w:p>
-      <w:pPr>
-        <w:spacing w:line="240" w:after="0" w:lineRule="auto" w:before="0"/>
-        <w:ind w:firstLine="0" w:left="0" w:right="0"/>
-        <w:jc w:val="left"/>
-      </w:pPr>
-      <w:r>
-        <w:rPr>
-          <w:rFonts w:eastAsia="Arial" w:ascii="Arial" w:hAnsi="Arial" w:cs="Arial"/>
-          <w:sz w:val="22"/>
-        </w:rPr>
-        <w:t xml:space="preserve">El buscar es por texto porque no puedo buscar por fecha</w:t>
-      </w:r>
-    </w:p>
-  </w:comment>
-  <w:comment w:id="2" w:author="Dionis" w:date="2023-10-30T19:20:00Z" w:initials="D">
-    <w:p>
-      <w:pPr>
-        <w:spacing w:line="240" w:after="0" w:lineRule="auto" w:before="0"/>
-        <w:ind w:firstLine="0" w:left="0" w:right="0"/>
-        <w:jc w:val="left"/>
-      </w:pPr>
-      <w:r>
-        <w:rPr>
-          <w:rFonts w:eastAsia="Arial" w:ascii="Arial" w:hAnsi="Arial" w:cs="Arial"/>
-          <w:sz w:val="22"/>
-        </w:rPr>
-        <w:t xml:space="preserve">Fijate que el conocimiento es de archivos e imafgenes te sugiero que sea un Wizard donde en un paso el pueda poner un máximo de archivos y en el de imágenes las imágenes con una pequeña descripción, también con un limite de cantidad y tamaño de archivo. </w:t>
-      </w:r>
-    </w:p>
-    <w:p>
-      <w:pPr>
-        <w:spacing w:line="240" w:after="0" w:lineRule="auto" w:before="0"/>
-        <w:ind w:firstLine="0" w:left="0" w:right="0"/>
-        <w:jc w:val="left"/>
-      </w:pPr>
-      <w:r>
-        <w:rPr>
-          <w:rFonts w:eastAsia="Arial" w:ascii="Arial" w:hAnsi="Arial" w:cs="Arial"/>
-          <w:sz w:val="22"/>
-        </w:rPr>
-        <w:t xml:space="preserve"/>
-      </w:r>
-    </w:p>
-    <w:p>
-      <w:pPr>
-        <w:spacing w:line="240" w:after="0" w:lineRule="auto" w:before="0"/>
-        <w:ind w:firstLine="0" w:left="0" w:right="0"/>
-        <w:jc w:val="left"/>
-      </w:pPr>
-      <w:r>
-        <w:rPr>
-          <w:rFonts w:eastAsia="Arial" w:ascii="Arial" w:hAnsi="Arial" w:cs="Arial"/>
-          <w:sz w:val="22"/>
-        </w:rPr>
-        <w:t xml:space="preserve">Lo mismo para editar.</w:t>
-      </w:r>
-    </w:p>
-  </w:comment>
-  <w:comment w:id="3" w:author="claudia" w:date="2023-10-31T11:39:19Z" w:initials="c">
-    <w:p>
-      <w:pPr>
-        <w:spacing w:line="240" w:after="0" w:lineRule="auto" w:before="0"/>
-        <w:ind w:firstLine="0" w:left="0" w:right="0"/>
-        <w:jc w:val="left"/>
-      </w:pPr>
-      <w:r>
-        <w:rPr>
-          <w:rFonts w:eastAsia="Arial" w:ascii="Arial" w:hAnsi="Arial" w:cs="Arial"/>
-          <w:sz w:val="22"/>
-        </w:rPr>
-        <w:t xml:space="preserve">La mejor opcion es estandarizarlo, solo un archivo (pdf, docx, txt) y ya así el sistema no tiene que hacer OCR con las imagenes ni nada raro, que consume recursos cantidad</w:t>
-      </w:r>
-    </w:p>
-  </w:comment>
-  <w:comment w:id="4" w:author="Dionis" w:date="2023-10-30T19:24:00Z" w:initials="D">
-    <w:p>
-      <w:pPr>
-        <w:spacing w:line="240" w:after="0" w:lineRule="auto" w:before="0"/>
-        <w:ind w:firstLine="0" w:left="0" w:right="0"/>
-        <w:jc w:val="left"/>
-      </w:pPr>
-      <w:r>
-        <w:rPr>
-          <w:rFonts w:eastAsia="Arial" w:ascii="Arial" w:hAnsi="Arial" w:cs="Arial"/>
-          <w:sz w:val="22"/>
-        </w:rPr>
-        <w:t xml:space="preserve">Porque aquí no aparece la parte del backend donde se crear el asistente pero se debe extraer la información si hay documento e imágenes  usar los LLM y estera que tiene mas iteracciones aquí solo es SISTEMA y lo que quiero es que aprovechemos y describamos todo el flujo para ir viendo si hay algo que modificar.</w:t>
-      </w:r>
-    </w:p>
-  </w:comment>
-  <w:comment w:id="5" w:author="Dionis" w:date="2023-10-30T19:25:00Z" w:initials="D">
-    <w:p>
-      <w:pPr>
-        <w:spacing w:line="240" w:after="0" w:lineRule="auto" w:before="0"/>
-        <w:ind w:firstLine="0" w:left="0" w:right="0"/>
-        <w:jc w:val="left"/>
-      </w:pPr>
-      <w:r>
-        <w:rPr>
-          <w:rFonts w:eastAsia="Arial" w:ascii="Arial" w:hAnsi="Arial" w:cs="Arial"/>
-          <w:sz w:val="22"/>
-        </w:rPr>
-        <w:t xml:space="preserve">No veo que incluyes la zona de prueba y en tu caso hay que revisar lo de la voz y el estado del animo. </w:t>
-      </w:r>
-    </w:p>
-  </w:comment>
-  <w:comment w:id="6" w:author="Dionis" w:date="2023-10-30T19:31:00Z" w:initials="D">
-    <w:p>
-      <w:pPr>
-        <w:spacing w:line="240" w:after="0" w:lineRule="auto" w:before="0"/>
-        <w:ind w:firstLine="0" w:left="0" w:right="0"/>
-        <w:jc w:val="left"/>
-      </w:pPr>
-      <w:r>
-        <w:rPr>
-          <w:rFonts w:eastAsia="Arial" w:ascii="Arial" w:hAnsi="Arial" w:cs="Arial"/>
-          <w:sz w:val="22"/>
-        </w:rPr>
-        <w:t xml:space="preserve">Usar un 20% de paginas Web y el resto de artículos o Libros.</w:t>
+        <w:t xml:space="preserve">En el articulo donde la encontre tenia mala calidad, la pase por una web que la mejora, y mejoró bastante</w:t>
       </w:r>
     </w:p>
   </w:comment>
@@ -4706,14 +4939,10 @@
 <w15:commentsEx xmlns:wpc="http://schemas.microsoft.com/office/word/2010/wordprocessingCanvas" xmlns:mc="http://schemas.openxmlformats.org/markup-compatibility/2006" xmlns:o="urn:schemas-microsoft-com:office:office" xmlns:r="http://schemas.openxmlformats.org/officeDocument/2006/relationships" xmlns:m="http://schemas.openxmlformats.org/officeDocument/2006/math" xmlns:v="urn:schemas-microsoft-com:vml" xmlns:wp14="http://schemas.microsoft.com/office/word/2010/wordprocessingDrawing" xmlns:wp="http://schemas.openxmlformats.org/drawingml/2006/wordprocessingDrawing" xmlns:w10="urn:schemas-microsoft-com:office:word" xmlns:w="http://schemas.openxmlformats.org/wordprocessingml/2006/main" xmlns:w14="http://schemas.microsoft.com/office/word/2010/wordml" xmlns:w15="http://schemas.microsoft.com/office/word/2012/wordml" xmlns:wpg="http://schemas.microsoft.com/office/word/2010/wordprocessingGroup" xmlns:wpi="http://schemas.microsoft.com/office/word/2010/wordprocessingInk" xmlns:wne="http://schemas.microsoft.com/office/word/2006/wordml" xmlns:wps="http://schemas.microsoft.com/office/word/2010/wordprocessingShape" mc:Ignorable="w14 w15 wp14">
   <w15:commentEx w15:paraId="00000001" w15:done="0"/>
   <w15:commentEx w15:paraId="00000002" w15:done="0"/>
-  <w15:commentEx w15:paraId="00000005" w15:done="0"/>
-  <w15:commentEx w15:paraId="00000006" w15:done="0"/>
+  <w15:commentEx w15:paraId="00000003" w15:done="0"/>
+  <w15:commentEx w15:paraId="00000004" w15:done="0"/>
   <w15:commentEx w15:paraId="00000007" w15:done="0"/>
-  <w15:commentEx w15:paraId="00000008" w15:done="0"/>
-  <w15:commentEx w15:paraId="00000009" w15:done="0"/>
-  <w15:commentEx w15:paraId="0000000A" w15:done="0"/>
-  <w15:commentEx w15:paraId="0000000D" w15:done="0"/>
-  <w15:commentEx w15:paraId="0000000E" w15:paraIdParent="0000000D" w15:done="0"/>
+  <w15:commentEx w15:paraId="00000008" w15:paraIdParent="00000007" w15:done="0"/>
 </w15:commentsEx>
 </file>
 
@@ -4725,21 +4954,24 @@
   <w15:commentEx w15:paraId="00000006" w15:paraIdParent="00000005" w15:done="0"/>
   <w15:commentEx w15:paraId="00000007" w15:done="0"/>
   <w15:commentEx w15:paraId="00000008" w15:done="0"/>
-  <w15:commentEx w15:paraId="00000009" w15:done="0"/>
+  <w15:commentEx w15:paraId="0000000B" w15:done="0"/>
+  <w15:commentEx w15:paraId="0000000C" w15:paraIdParent="0000000B" w15:done="0"/>
 </w15:commentsEx>
 </file>
 
 <file path=word/commentsExtensible.xml><?xml version="1.0" encoding="utf-8"?>
 <w16cex:commentsExtensible xmlns:wpc="http://schemas.microsoft.com/office/word/2010/wordprocessingCanvas" xmlns:cx="http://schemas.microsoft.com/office/drawing/2014/chartex" xmlns:cx1="http://schemas.microsoft.com/office/drawing/2015/9/8/chartex" xmlns:cx2="http://schemas.microsoft.com/office/drawing/2015/10/21/chartex" xmlns:cx3="http://schemas.microsoft.com/office/drawing/2016/5/9/chartex" xmlns:cx4="http://schemas.microsoft.com/office/drawing/2016/5/10/chartex" xmlns:cx5="http://schemas.microsoft.com/office/drawing/2016/5/11/chartex" xmlns:cx6="http://schemas.microsoft.com/office/drawing/2016/5/12/chartex" xmlns:cx7="http://schemas.microsoft.com/office/drawing/2016/5/13/chartex" xmlns:cx8="http://schemas.microsoft.com/office/drawing/2016/5/14/chartex" xmlns:mc="http://schemas.openxmlformats.org/markup-compatibility/2006" xmlns:aink="http://schemas.microsoft.com/office/drawing/2016/ink" xmlns:am3d="http://schemas.microsoft.com/office/drawing/2017/model3d" xmlns:o="urn:schemas-microsoft-com:office:office" xmlns:r="http://schemas.openxmlformats.org/officeDocument/2006/relationships" xmlns:m="http://schemas.openxmlformats.org/officeDocument/2006/math" xmlns:v="urn:schemas-microsoft-com:vml" xmlns:wp14="http://schemas.microsoft.com/office/word/2010/wordprocessingDrawing" xmlns:wp="http://schemas.openxmlformats.org/drawingml/2006/wordprocessingDrawing" xmlns:w10="urn:schemas-microsoft-com:office:word" xmlns:w="http://schemas.openxmlformats.org/wordprocessingml/2006/main" xmlns:w14="http://schemas.microsoft.com/office/word/2010/wordml" xmlns:w15="http://schemas.microsoft.com/office/word/2012/wordml" xmlns:w16cex="http://schemas.microsoft.com/office/word/2018/wordml/cex" xmlns:w16cid="http://schemas.microsoft.com/office/word/2016/wordml/cid" xmlns:w16="http://schemas.microsoft.com/office/word/2018/wordml" xmlns:w16se="http://schemas.microsoft.com/office/word/2015/wordml/symex" xmlns:wpg="http://schemas.microsoft.com/office/word/2010/wordprocessingGroup" xmlns:wpi="http://schemas.microsoft.com/office/word/2010/wordprocessingInk" xmlns:wne="http://schemas.microsoft.com/office/word/2006/wordml" xmlns:wps="http://schemas.microsoft.com/office/word/2010/wordprocessingShape" mc:Ignorable="w14 w15 w16se w16cid w16 w16cex wp14">
   <w16cex:commentExtensible w16cex:durableId="0D98A6F8" w16cex:dateUtc="2023-10-30T23:22:00Z"/>
-  <w16cex:commentExtensible w16cex:durableId="4B2BFC99" w16cex:dateUtc="2023-10-31T15:40:07Z"/>
+  <w16cex:commentExtensible w16cex:durableId="74B9D60E" w16cex:dateUtc="2023-10-31T15:40:07Z"/>
 </w16cex:commentsExtensible>
 </file>
 
 <file path=word/commentsExtensibleDocument.xml><?xml version="1.0" encoding="utf-8"?>
 <w16cex:commentsExtensible xmlns:wpc="http://schemas.microsoft.com/office/word/2010/wordprocessingCanvas" xmlns:cx="http://schemas.microsoft.com/office/drawing/2014/chartex" xmlns:cx1="http://schemas.microsoft.com/office/drawing/2015/9/8/chartex" xmlns:cx2="http://schemas.microsoft.com/office/drawing/2015/10/21/chartex" xmlns:cx3="http://schemas.microsoft.com/office/drawing/2016/5/9/chartex" xmlns:cx4="http://schemas.microsoft.com/office/drawing/2016/5/10/chartex" xmlns:cx5="http://schemas.microsoft.com/office/drawing/2016/5/11/chartex" xmlns:cx6="http://schemas.microsoft.com/office/drawing/2016/5/12/chartex" xmlns:cx7="http://schemas.microsoft.com/office/drawing/2016/5/13/chartex" xmlns:cx8="http://schemas.microsoft.com/office/drawing/2016/5/14/chartex" xmlns:mc="http://schemas.openxmlformats.org/markup-compatibility/2006" xmlns:aink="http://schemas.microsoft.com/office/drawing/2016/ink" xmlns:am3d="http://schemas.microsoft.com/office/drawing/2017/model3d" xmlns:o="urn:schemas-microsoft-com:office:office" xmlns:r="http://schemas.openxmlformats.org/officeDocument/2006/relationships" xmlns:m="http://schemas.openxmlformats.org/officeDocument/2006/math" xmlns:v="urn:schemas-microsoft-com:vml" xmlns:wp14="http://schemas.microsoft.com/office/word/2010/wordprocessingDrawing" xmlns:wp="http://schemas.openxmlformats.org/drawingml/2006/wordprocessingDrawing" xmlns:w10="urn:schemas-microsoft-com:office:word" xmlns:w="http://schemas.openxmlformats.org/wordprocessingml/2006/main" xmlns:w14="http://schemas.microsoft.com/office/word/2010/wordml" xmlns:w15="http://schemas.microsoft.com/office/word/2012/wordml" xmlns:w16cex="http://schemas.microsoft.com/office/word/2018/wordml/cex" xmlns:w16cid="http://schemas.microsoft.com/office/word/2016/wordml/cid" xmlns:w16="http://schemas.microsoft.com/office/word/2018/wordml" xmlns:w16se="http://schemas.microsoft.com/office/word/2015/wordml/symex" xmlns:wpg="http://schemas.microsoft.com/office/word/2010/wordprocessingGroup" xmlns:wpi="http://schemas.microsoft.com/office/word/2010/wordprocessingInk" xmlns:wne="http://schemas.microsoft.com/office/word/2006/wordml" xmlns:wps="http://schemas.microsoft.com/office/word/2010/wordprocessingShape" mc:Ignorable="w14 w15 w16se w16cid w16 w16cex wp14">
   <w16cex:commentExtensible w16cex:durableId="684FCB1D" w16cex:dateUtc="2023-10-30T23:20:00Z"/>
-  <w16cex:commentExtensible w16cex:durableId="3045CBB4" w16cex:dateUtc="2023-10-31T15:39:19Z"/>
+  <w16cex:commentExtensible w16cex:durableId="530CA5FD" w16cex:dateUtc="2023-10-31T15:39:19Z"/>
+  <w16cex:commentExtensible w16cex:durableId="1C2DDE8A" w16cex:dateUtc="2023-10-30T23:29:00Z"/>
+  <w16cex:commentExtensible w16cex:durableId="595DC88D" w16cex:dateUtc="2023-11-02T00:56:02Z"/>
 </w16cex:commentsExtensible>
 </file>
 
@@ -4747,26 +4979,23 @@
 <w16cid:commentsIds xmlns:mc="http://schemas.openxmlformats.org/markup-compatibility/2006" xmlns:w16cid="http://schemas.microsoft.com/office/word/2016/wordml/cid" mc:Ignorable="w16cid">
   <w16cid:commentId w16cid:paraId="00000001" w16cid:durableId="1CB3150A"/>
   <w16cid:commentId w16cid:paraId="00000002" w16cid:durableId="704C7E20"/>
-  <w16cid:commentId w16cid:paraId="00000005" w16cid:durableId="1C2DDE8A"/>
-  <w16cid:commentId w16cid:paraId="00000006" w16cid:durableId="20D5C622"/>
-  <w16cid:commentId w16cid:paraId="00000007" w16cid:durableId="5056908F"/>
-  <w16cid:commentId w16cid:paraId="00000008" w16cid:durableId="16ECBE87"/>
-  <w16cid:commentId w16cid:paraId="00000009" w16cid:durableId="1F0C557E"/>
-  <w16cid:commentId w16cid:paraId="0000000A" w16cid:durableId="395FDFD9"/>
-  <w16cid:commentId w16cid:paraId="0000000D" w16cid:durableId="0D98A6F8"/>
-  <w16cid:commentId w16cid:paraId="0000000E" w16cid:durableId="4B2BFC99"/>
+  <w16cid:commentId w16cid:paraId="00000003" w16cid:durableId="20D5C622"/>
+  <w16cid:commentId w16cid:paraId="00000004" w16cid:durableId="395FDFD9"/>
+  <w16cid:commentId w16cid:paraId="00000007" w16cid:durableId="0D98A6F8"/>
+  <w16cid:commentId w16cid:paraId="00000008" w16cid:durableId="74B9D60E"/>
 </w16cid:commentsIds>
 </file>
 
 <file path=word/commentsIdsDocument.xml><?xml version="1.0" encoding="utf-8"?>
 <w16cid:commentsIds xmlns:mc="http://schemas.openxmlformats.org/markup-compatibility/2006" xmlns:w16cid="http://schemas.microsoft.com/office/word/2016/wordml/cid" mc:Ignorable="w16cid">
-  <w16cid:commentId w16cid:paraId="00000001" w16cid:durableId="710CA0FD"/>
-  <w16cid:commentId w16cid:paraId="00000002" w16cid:durableId="3D10AB93"/>
+  <w16cid:commentId w16cid:paraId="00000001" w16cid:durableId="16ECBE87"/>
+  <w16cid:commentId w16cid:paraId="00000002" w16cid:durableId="1F0C557E"/>
   <w16cid:commentId w16cid:paraId="00000005" w16cid:durableId="684FCB1D"/>
-  <w16cid:commentId w16cid:paraId="00000006" w16cid:durableId="3045CBB4"/>
+  <w16cid:commentId w16cid:paraId="00000006" w16cid:durableId="530CA5FD"/>
   <w16cid:commentId w16cid:paraId="00000007" w16cid:durableId="20CE8145"/>
-  <w16cid:commentId w16cid:paraId="00000008" w16cid:durableId="6426D8CE"/>
-  <w16cid:commentId w16cid:paraId="00000009" w16cid:durableId="4CA0650A"/>
+  <w16cid:commentId w16cid:paraId="00000008" w16cid:durableId="5056908F"/>
+  <w16cid:commentId w16cid:paraId="0000000B" w16cid:durableId="1C2DDE8A"/>
+  <w16cid:commentId w16cid:paraId="0000000C" w16cid:durableId="595DC88D"/>
 </w16cid:commentsIds>
 </file>
 

</xml_diff>